<commit_message>
remove redunduce in proposal 1
</commit_message>
<xml_diff>
--- a/QT/PROPOSAL#1 .docx
+++ b/QT/PROPOSAL#1 .docx
@@ -4,171 +4,6 @@
   <w:body>
     <w:p>
       <w:pPr>
-        <w:pBdr>
-          <w:bottom w:val="single" w:sz="6" w:space="1" w:color="auto"/>
-        </w:pBdr>
-        <w:rPr>
-          <w:rFonts w:ascii="Times New Roman" w:eastAsia="Times New Roman" w:hAnsi="Times New Roman" w:cs="Times New Roman"/>
-        </w:rPr>
-      </w:pPr>
-      <w:r>
-        <w:rPr>
-          <w:rFonts w:ascii="Arial" w:eastAsia="Times New Roman" w:hAnsi="Arial" w:cs="Arial"/>
-          <w:color w:val="3C4043"/>
-          <w:spacing w:val="3"/>
-          <w:sz w:val="21"/>
-          <w:szCs w:val="21"/>
-        </w:rPr>
-        <w:t>Trường ĐH X muốn khắc phục tình trạng SV bỏ học nữa chừng và kêu gọi các đề xuất (proposal) để giải quyết tình trạng trên</w:t>
-      </w:r>
-      <w:r>
-        <w:rPr>
-          <w:rFonts w:ascii="Arial" w:eastAsia="Times New Roman" w:hAnsi="Arial" w:cs="Arial"/>
-          <w:color w:val="3C4043"/>
-          <w:spacing w:val="3"/>
-          <w:sz w:val="21"/>
-          <w:szCs w:val="21"/>
-        </w:rPr>
-        <w:br/>
-      </w:r>
-      <w:r>
-        <w:rPr>
-          <w:rFonts w:ascii="Arial" w:eastAsia="Times New Roman" w:hAnsi="Arial" w:cs="Arial"/>
-          <w:color w:val="3C4043"/>
-          <w:spacing w:val="3"/>
-          <w:sz w:val="21"/>
-          <w:szCs w:val="21"/>
-        </w:rPr>
-        <w:br/>
-        <w:t>Mỗi nhóm hãy viết đề xuất theo hung tham khảo:</w:t>
-      </w:r>
-      <w:r>
-        <w:rPr>
-          <w:rFonts w:ascii="Arial" w:eastAsia="Times New Roman" w:hAnsi="Arial" w:cs="Arial"/>
-          <w:color w:val="3C4043"/>
-          <w:spacing w:val="3"/>
-          <w:sz w:val="21"/>
-          <w:szCs w:val="21"/>
-        </w:rPr>
-        <w:br/>
-      </w:r>
-      <w:r>
-        <w:rPr>
-          <w:rFonts w:ascii="Arial" w:eastAsia="Times New Roman" w:hAnsi="Arial" w:cs="Arial"/>
-          <w:color w:val="3C4043"/>
-          <w:spacing w:val="3"/>
-          <w:sz w:val="21"/>
-          <w:szCs w:val="21"/>
-        </w:rPr>
-        <w:br/>
-      </w:r>
-      <w:r>
-        <w:rPr>
-          <w:rFonts w:ascii="Arial" w:eastAsia="Times New Roman" w:hAnsi="Arial" w:cs="Arial"/>
-          <w:color w:val="3C4043"/>
-          <w:spacing w:val="3"/>
-          <w:sz w:val="21"/>
-          <w:szCs w:val="21"/>
-        </w:rPr>
-        <w:br/>
-        <w:t>1. Sự cần thiết của nghiên cứu</w:t>
-      </w:r>
-      <w:r>
-        <w:rPr>
-          <w:rFonts w:ascii="Arial" w:eastAsia="Times New Roman" w:hAnsi="Arial" w:cs="Arial"/>
-          <w:color w:val="3C4043"/>
-          <w:spacing w:val="3"/>
-          <w:sz w:val="21"/>
-          <w:szCs w:val="21"/>
-        </w:rPr>
-        <w:br/>
-      </w:r>
-      <w:r>
-        <w:rPr>
-          <w:rFonts w:ascii="Arial" w:eastAsia="Times New Roman" w:hAnsi="Arial" w:cs="Arial"/>
-          <w:color w:val="3C4043"/>
-          <w:spacing w:val="3"/>
-          <w:sz w:val="21"/>
-          <w:szCs w:val="21"/>
-        </w:rPr>
-        <w:br/>
-      </w:r>
-      <w:r>
-        <w:rPr>
-          <w:rFonts w:ascii="Arial" w:eastAsia="Times New Roman" w:hAnsi="Arial" w:cs="Arial"/>
-          <w:color w:val="3C4043"/>
-          <w:spacing w:val="3"/>
-          <w:sz w:val="21"/>
-          <w:szCs w:val="21"/>
-        </w:rPr>
-        <w:br/>
-        <w:t>2. Mục tiêu</w:t>
-      </w:r>
-      <w:r>
-        <w:rPr>
-          <w:rFonts w:ascii="Arial" w:eastAsia="Times New Roman" w:hAnsi="Arial" w:cs="Arial"/>
-          <w:color w:val="3C4043"/>
-          <w:spacing w:val="3"/>
-          <w:sz w:val="21"/>
-          <w:szCs w:val="21"/>
-        </w:rPr>
-        <w:br/>
-      </w:r>
-      <w:r>
-        <w:rPr>
-          <w:rFonts w:ascii="Arial" w:eastAsia="Times New Roman" w:hAnsi="Arial" w:cs="Arial"/>
-          <w:color w:val="3C4043"/>
-          <w:spacing w:val="3"/>
-          <w:sz w:val="21"/>
-          <w:szCs w:val="21"/>
-        </w:rPr>
-        <w:br/>
-      </w:r>
-      <w:r>
-        <w:rPr>
-          <w:rFonts w:ascii="Arial" w:eastAsia="Times New Roman" w:hAnsi="Arial" w:cs="Arial"/>
-          <w:color w:val="3C4043"/>
-          <w:spacing w:val="3"/>
-          <w:sz w:val="21"/>
-          <w:szCs w:val="21"/>
-        </w:rPr>
-        <w:br/>
-        <w:t>3. Các nội dung và phương pháp</w:t>
-      </w:r>
-      <w:r>
-        <w:rPr>
-          <w:rFonts w:ascii="Arial" w:eastAsia="Times New Roman" w:hAnsi="Arial" w:cs="Arial"/>
-          <w:color w:val="3C4043"/>
-          <w:spacing w:val="3"/>
-          <w:sz w:val="21"/>
-          <w:szCs w:val="21"/>
-        </w:rPr>
-        <w:br/>
-      </w:r>
-      <w:r>
-        <w:rPr>
-          <w:rFonts w:ascii="Arial" w:eastAsia="Times New Roman" w:hAnsi="Arial" w:cs="Arial"/>
-          <w:color w:val="3C4043"/>
-          <w:spacing w:val="3"/>
-          <w:sz w:val="21"/>
-          <w:szCs w:val="21"/>
-        </w:rPr>
-        <w:br/>
-      </w:r>
-      <w:r>
-        <w:rPr>
-          <w:rFonts w:ascii="Arial" w:eastAsia="Times New Roman" w:hAnsi="Arial" w:cs="Arial"/>
-          <w:color w:val="3C4043"/>
-          <w:spacing w:val="3"/>
-          <w:sz w:val="21"/>
-          <w:szCs w:val="21"/>
-        </w:rPr>
-        <w:br/>
-        <w:t>4. Kết quả dự kiến</w:t>
-      </w:r>
-    </w:p>
-    <w:p>
-      <w:pPr>
         <w:rPr>
           <w:lang w:val="vi-VN"/>
         </w:rPr>
@@ -195,6 +30,14 @@
           <w:lang w:val="vi-VN"/>
         </w:rPr>
       </w:pPr>
+    </w:p>
+    <w:p>
+      <w:pPr>
+        <w:jc w:val="center"/>
+        <w:rPr>
+          <w:lang w:val="vi-VN"/>
+        </w:rPr>
+      </w:pPr>
       <w:r>
         <w:rPr>
           <w:lang w:val="vi-VN"/>
@@ -209,6 +52,14 @@
           <w:lang w:val="vi-VN"/>
         </w:rPr>
       </w:pPr>
+    </w:p>
+    <w:p>
+      <w:pPr>
+        <w:jc w:val="center"/>
+        <w:rPr>
+          <w:lang w:val="vi-VN"/>
+        </w:rPr>
+      </w:pPr>
       <w:r>
         <w:rPr>
           <w:lang w:val="vi-VN"/>
@@ -257,6 +108,14 @@
         </w:rPr>
         <w:t>- Phạm Ngọc Bảo Cương - CH2001024</w:t>
       </w:r>
+    </w:p>
+    <w:p>
+      <w:pPr>
+        <w:jc w:val="center"/>
+        <w:rPr>
+          <w:lang w:val="vi-VN"/>
+        </w:rPr>
+      </w:pPr>
     </w:p>
     <w:p>
       <w:pPr>
@@ -464,7 +323,6 @@
         <w:rPr>
           <w:lang w:val="vi-VN"/>
         </w:rPr>
-        <w:lastRenderedPageBreak/>
         <w:t>Được thực hiện cho các t</w:t>
       </w:r>
       <w:r>
@@ -652,6 +510,7 @@
         <w:rPr>
           <w:lang w:val="vi-VN"/>
         </w:rPr>
+        <w:lastRenderedPageBreak/>
         <w:t>Bảng câu hỏi phỏng vấn cho học viên, phụ huynh</w:t>
       </w:r>
     </w:p>
@@ -701,13 +560,7 @@
         <w:rPr>
           <w:lang w:val="vi-VN"/>
         </w:rPr>
-        <w:t xml:space="preserve">Chi phí đều tra thông tin 10 trường đại học lân cân </w:t>
-      </w:r>
-      <w:r>
-        <w:rPr>
-          <w:lang w:val="vi-VN"/>
-        </w:rPr>
-        <w:t>(x vnd)</w:t>
+        <w:t>Chi phí đều tra thông tin 10 trường đại học lân cân (x vnd)</w:t>
       </w:r>
     </w:p>
     <w:p>
@@ -743,19 +596,7 @@
         <w:rPr>
           <w:lang w:val="vi-VN"/>
         </w:rPr>
-        <w:t xml:space="preserve">Chi phí thực hiện các cuộc phỏng vấn </w:t>
-      </w:r>
-      <w:r>
-        <w:rPr>
-          <w:lang w:val="vi-VN"/>
-        </w:rPr>
-        <w:t>phụ huy</w:t>
-      </w:r>
-      <w:r>
-        <w:rPr>
-          <w:lang w:val="vi-VN"/>
-        </w:rPr>
-        <w:t xml:space="preserve"> (x vnd)</w:t>
+        <w:t>Chi phí thực hiện các cuộc phỏng vấn phụ huy (x vnd)</w:t>
       </w:r>
     </w:p>
     <w:p>

</xml_diff>